<commit_message>
Updated to force retry clima site + more documentation/cleanup
</commit_message>
<xml_diff>
--- a/CellLineTEMP/2-05-25426$u-2932_cas9.docx
+++ b/CellLineTEMP/2-05-25426$u-2932_cas9.docx
@@ -1,6 +1,6 @@
 
 <file path=word/document.xml><?xml version="1.0" encoding="utf-8"?>
-<w:document xmlns:wpc="http://schemas.microsoft.com/office/word/2010/wordprocessingCanvas" xmlns:cx="http://schemas.microsoft.com/office/drawing/2014/chartex" xmlns:cx1="http://schemas.microsoft.com/office/drawing/2015/9/8/chartex" xmlns:cx2="http://schemas.microsoft.com/office/drawing/2015/10/21/chartex" xmlns:cx3="http://schemas.microsoft.com/office/drawing/2016/5/9/chartex" xmlns:cx4="http://schemas.microsoft.com/office/drawing/2016/5/10/chartex" xmlns:cx5="http://schemas.microsoft.com/office/drawing/2016/5/11/chartex" xmlns:cx6="http://schemas.microsoft.com/office/drawing/2016/5/12/chartex" xmlns:cx7="http://schemas.microsoft.com/office/drawing/2016/5/13/chartex" xmlns:cx8="http://schemas.microsoft.com/office/drawing/2016/5/14/chartex" xmlns:mc="http://schemas.openxmlformats.org/markup-compatibility/2006" xmlns:aink="http://schemas.microsoft.com/office/drawing/2016/ink" xmlns:am3d="http://schemas.microsoft.com/office/drawing/2017/model3d" xmlns:o="urn:schemas-microsoft-com:office:office" xmlns:oel="http://schemas.microsoft.com/office/2019/extlst" xmlns:r="http://schemas.openxmlformats.org/officeDocument/2006/relationships" xmlns:m="http://schemas.openxmlformats.org/officeDocument/2006/math" xmlns:v="urn:schemas-microsoft-com:vml" xmlns:wp14="http://schemas.microsoft.com/office/word/2010/wordprocessingDrawing" xmlns:wp="http://schemas.openxmlformats.org/drawingml/2006/wordprocessingDrawing" xmlns:w10="urn:schemas-microsoft-com:office:word" xmlns:w="http://schemas.openxmlformats.org/wordprocessingml/2006/main" xmlns:w14="http://schemas.microsoft.com/office/word/2010/wordml" xmlns:w15="http://schemas.microsoft.com/office/word/2012/wordml" xmlns:w16cex="http://schemas.microsoft.com/office/word/2018/wordml/cex" xmlns:w16cid="http://schemas.microsoft.com/office/word/2016/wordml/cid" xmlns:w16="http://schemas.microsoft.com/office/word/2018/wordml" xmlns:w16sdtdh="http://schemas.microsoft.com/office/word/2020/wordml/sdtdatahash" xmlns:w16se="http://schemas.microsoft.com/office/word/2015/wordml/symex" xmlns:wpg="http://schemas.microsoft.com/office/word/2010/wordprocessingGroup" xmlns:wpi="http://schemas.microsoft.com/office/word/2010/wordprocessingInk" xmlns:wne="http://schemas.microsoft.com/office/word/2006/wordml" xmlns:wps="http://schemas.microsoft.com/office/word/2010/wordprocessingShape" mc:Ignorable="w14 w15 w16se w16cid w16 w16cex w16sdtdh wp14">
+<w:document xmlns:wpc="http://schemas.microsoft.com/office/word/2010/wordprocessingCanvas" xmlns:cx="http://schemas.microsoft.com/office/drawing/2014/chartex" xmlns:cx1="http://schemas.microsoft.com/office/drawing/2015/9/8/chartex" xmlns:cx2="http://schemas.microsoft.com/office/drawing/2015/10/21/chartex" xmlns:cx3="http://schemas.microsoft.com/office/drawing/2016/5/9/chartex" xmlns:cx4="http://schemas.microsoft.com/office/drawing/2016/5/10/chartex" xmlns:cx5="http://schemas.microsoft.com/office/drawing/2016/5/11/chartex" xmlns:cx6="http://schemas.microsoft.com/office/drawing/2016/5/12/chartex" xmlns:cx7="http://schemas.microsoft.com/office/drawing/2016/5/13/chartex" xmlns:cx8="http://schemas.microsoft.com/office/drawing/2016/5/14/chartex" xmlns:mc="http://schemas.openxmlformats.org/markup-compatibility/2006" xmlns:aink="http://schemas.microsoft.com/office/drawing/2016/ink" xmlns:am3d="http://schemas.microsoft.com/office/drawing/2017/model3d" xmlns:o="urn:schemas-microsoft-com:office:office" xmlns:oel="http://schemas.microsoft.com/office/2019/extlst" xmlns:r="http://schemas.openxmlformats.org/officeDocument/2006/relationships" xmlns:m="http://schemas.openxmlformats.org/officeDocument/2006/math" xmlns:v="urn:schemas-microsoft-com:vml" xmlns:wp14="http://schemas.microsoft.com/office/word/2010/wordprocessingDrawing" xmlns:wp="http://schemas.openxmlformats.org/drawingml/2006/wordprocessingDrawing" xmlns:w10="urn:schemas-microsoft-com:office:word" xmlns:w="http://schemas.openxmlformats.org/wordprocessingml/2006/main" xmlns:w14="http://schemas.microsoft.com/office/word/2010/wordml" xmlns:w15="http://schemas.microsoft.com/office/word/2012/wordml" xmlns:w16cex="http://schemas.microsoft.com/office/word/2018/wordml/cex" xmlns:w16cid="http://schemas.microsoft.com/office/word/2016/wordml/cid" xmlns:w16="http://schemas.microsoft.com/office/word/2018/wordml" xmlns:w16du="http://schemas.microsoft.com/office/word/2023/wordml/word16du" xmlns:w16sdtdh="http://schemas.microsoft.com/office/word/2020/wordml/sdtdatahash" xmlns:w16se="http://schemas.microsoft.com/office/word/2015/wordml/symex" xmlns:wpg="http://schemas.microsoft.com/office/word/2010/wordprocessingGroup" xmlns:wpi="http://schemas.microsoft.com/office/word/2010/wordprocessingInk" xmlns:wne="http://schemas.microsoft.com/office/word/2006/wordml" xmlns:wps="http://schemas.microsoft.com/office/word/2010/wordprocessingShape" mc:Ignorable="w14 w15 w16se w16cid w16 w16cex w16sdtdh w16du wp14">
   <w:body>
     <w:tbl>
       <w:tblPr>
@@ -48,7 +48,7 @@
               </w:rPr>
             </w:pPr>
             <w:r>
-              <w:t>3</w:t>
+              <w:t>1</w:t>
             </w:r>
           </w:p>
         </w:tc>
@@ -128,19 +128,19 @@
                 <w:rFonts w:ascii="Times New Roman" w:hAnsi="Times New Roman"/>
                 <w:b/>
                 <w:color w:val="FF0000"/>
-                <w:spacing w:val="6"/>
+                <w:spacing w:val="4"/>
                 <w:w w:val="98"/>
                 <w:sz w:val="20"/>
                 <w:szCs w:val="20"/>
               </w:rPr>
-              <w:t xml:space="preserve"> JCRB </w:t>
-            </w:r>
-            <w:r>
-              <w:rPr>
-                <w:rFonts w:ascii="Times New Roman" w:hAnsi="Times New Roman"/>
-                <w:b/>
-                <w:color w:val="000000"/>
-                <w:spacing w:val="6"/>
+              <w:t xml:space="preserve"> DSMZ </w:t>
+            </w:r>
+            <w:r>
+              <w:rPr>
+                <w:rFonts w:ascii="Times New Roman" w:hAnsi="Times New Roman"/>
+                <w:b/>
+                <w:color w:val="000000"/>
+                <w:spacing w:val="4"/>
                 <w:w w:val="98"/>
                 <w:sz w:val="20"/>
                 <w:szCs w:val="20"/>
@@ -178,15 +178,12 @@
             </w:pPr>
             <w:r>
               <w:rPr>
-                <w:spacing w:val="50"/>
-              </w:rPr>
-              <w:t> MG-6</w:t>
-            </w:r>
-            <w:r>
-              <w:rPr>
-                <w:spacing w:val="2"/>
-              </w:rPr>
-              <w:t>3</w:t>
+                <w:spacing w:val="33"/>
+              </w:rPr>
+              <w:t> U-293</w:t>
+            </w:r>
+            <w:r>
+              <w:t>2</w:t>
             </w:r>
           </w:p>
         </w:tc>
@@ -241,7 +238,7 @@
               </w:rPr>
             </w:pPr>
             <w:r>
-              <w:t>93.33%</w:t>
+              <w:t>100.00%</w:t>
             </w:r>
           </w:p>
         </w:tc>
@@ -267,35 +264,35 @@
                 <w:rFonts w:ascii="Times New Roman" w:hAnsi="Times New Roman"/>
                 <w:b/>
                 <w:color w:val="FF0000"/>
+                <w:spacing w:val="4"/>
+                <w:w w:val="94"/>
+                <w:sz w:val="20"/>
+                <w:szCs w:val="20"/>
+              </w:rPr>
+              <w:t xml:space="preserve"> DSMZ </w:t>
+            </w:r>
+            <w:r>
+              <w:rPr>
+                <w:rFonts w:ascii="Times New Roman" w:hAnsi="Times New Roman"/>
+                <w:b/>
+                <w:color w:val="000000"/>
+                <w:spacing w:val="4"/>
+                <w:w w:val="94"/>
+                <w:sz w:val="20"/>
+                <w:szCs w:val="20"/>
+              </w:rPr>
+              <w:t>Best Match Cell Line No</w:t>
+            </w:r>
+            <w:r>
+              <w:rPr>
+                <w:rFonts w:ascii="Times New Roman" w:hAnsi="Times New Roman"/>
+                <w:b/>
+                <w:color w:val="000000"/>
                 <w:spacing w:val="5"/>
                 <w:w w:val="94"/>
                 <w:sz w:val="20"/>
                 <w:szCs w:val="20"/>
               </w:rPr>
-              <w:t xml:space="preserve"> JCRB </w:t>
-            </w:r>
-            <w:r>
-              <w:rPr>
-                <w:rFonts w:ascii="Times New Roman" w:hAnsi="Times New Roman"/>
-                <w:b/>
-                <w:color w:val="000000"/>
-                <w:spacing w:val="5"/>
-                <w:w w:val="94"/>
-                <w:sz w:val="20"/>
-                <w:szCs w:val="20"/>
-              </w:rPr>
-              <w:t>Best Match Cell Line No</w:t>
-            </w:r>
-            <w:r>
-              <w:rPr>
-                <w:rFonts w:ascii="Times New Roman" w:hAnsi="Times New Roman"/>
-                <w:b/>
-                <w:color w:val="000000"/>
-                <w:spacing w:val="28"/>
-                <w:w w:val="94"/>
-                <w:sz w:val="20"/>
-                <w:szCs w:val="20"/>
-              </w:rPr>
               <w:t>:</w:t>
             </w:r>
           </w:p>
@@ -316,17 +313,7 @@
               </w:rPr>
             </w:pPr>
             <w:r>
-              <w:rPr>
-                <w:w w:val="92"/>
-              </w:rPr>
-              <w:t> IFO5010</w:t>
-            </w:r>
-            <w:r>
-              <w:rPr>
-                <w:spacing w:val="11"/>
-                <w:w w:val="92"/>
-              </w:rPr>
-              <w:t>8</w:t>
+              <w:t> ACC-633</w:t>
             </w:r>
           </w:p>
         </w:tc>
@@ -476,7 +463,7 @@
                 <w:sz w:val="20"/>
                 <w:szCs w:val="20"/>
               </w:rPr>
-              <w:t> JCRB</w:t>
+              <w:t> DSMZ</w:t>
             </w:r>
             <w:r>
               <w:rPr>
@@ -730,19 +717,19 @@
                 <w:rFonts w:ascii="Times New Roman" w:hAnsi="Times New Roman"/>
                 <w:b/>
                 <w:color w:val="000000"/>
-                <w:spacing w:val="5"/>
+                <w:spacing w:val="3"/>
                 <w:w w:val="93"/>
                 <w:sz w:val="16"/>
                 <w:szCs w:val="16"/>
               </w:rPr>
-              <w:t> JCRB Best Match Profil</w:t>
-            </w:r>
-            <w:r>
-              <w:rPr>
-                <w:rFonts w:ascii="Times New Roman" w:hAnsi="Times New Roman"/>
-                <w:b/>
-                <w:color w:val="000000"/>
-                <w:spacing w:val="14"/>
+              <w:t> DSMZ Best Match Profil</w:t>
+            </w:r>
+            <w:r>
+              <w:rPr>
+                <w:rFonts w:ascii="Times New Roman" w:hAnsi="Times New Roman"/>
+                <w:b/>
+                <w:color w:val="000000"/>
+                <w:spacing w:val="19"/>
                 <w:w w:val="93"/>
                 <w:sz w:val="16"/>
                 <w:szCs w:val="16"/>
@@ -856,9 +843,6 @@
               </w:rPr>
             </w:pPr>
             <w:r>
-              <w:t>11,</w:t>
-            </w:r>
-            <w:r>
               <w:rPr>
                 <w:color w:val="FF0000"/>
               </w:rPr>
@@ -1089,7 +1073,16 @@
               <w:rPr>
                 <w:color w:val="FF0000"/>
               </w:rPr>
-              <w:t>10</w:t>
+              <w:t>9</w:t>
+            </w:r>
+            <w:r>
+              <w:t>,</w:t>
+            </w:r>
+            <w:r>
+              <w:rPr>
+                <w:color w:val="FF0000"/>
+              </w:rPr>
+              <w:t>13</w:t>
             </w:r>
             <w:r>
               <w:t> </w:t>
@@ -1204,15 +1197,6 @@
               <w:rPr>
                 <w:color w:val="FF0000"/>
               </w:rPr>
-              <w:t>11</w:t>
-            </w:r>
-            <w:r>
-              <w:t>,</w:t>
-            </w:r>
-            <w:r>
-              <w:rPr>
-                <w:color w:val="FF0000"/>
-              </w:rPr>
               <w:t>12</w:t>
             </w:r>
             <w:r>
@@ -1331,7 +1315,7 @@
               <w:rPr>
                 <w:color w:val="FF0000"/>
               </w:rPr>
-              <w:t>16</w:t>
+              <w:t>14</w:t>
             </w:r>
             <w:r>
               <w:t>,</w:t>
@@ -1340,7 +1324,7 @@
               <w:rPr>
                 <w:color w:val="FF0000"/>
               </w:rPr>
-              <w:t>19</w:t>
+              <w:t>17</w:t>
             </w:r>
             <w:r>
               <w:t> </w:t>
@@ -1564,15 +1548,6 @@
               <w:t>X</w:t>
             </w:r>
             <w:r>
-              <w:t>,</w:t>
-            </w:r>
-            <w:r>
-              <w:rPr>
-                <w:color w:val="FF0000"/>
-              </w:rPr>
-              <w:t>Y</w:t>
-            </w:r>
-            <w:r>
               <w:t> </w:t>
             </w:r>
           </w:p>
@@ -1688,7 +1663,7 @@
               <w:rPr>
                 <w:color w:val="FF0000"/>
               </w:rPr>
-              <w:t>8</w:t>
+              <w:t>11</w:t>
             </w:r>
             <w:r>
               <w:t>,</w:t>
@@ -1697,7 +1672,7 @@
               <w:rPr>
                 <w:color w:val="FF0000"/>
               </w:rPr>
-              <w:t>11</w:t>
+              <w:t>12</w:t>
             </w:r>
             <w:r>
               <w:t> </w:t>
@@ -1986,7 +1961,7 @@
               </w:rPr>
             </w:pPr>
             <w:r>
-              <w:t>3</w:t>
+              <w:t>1</w:t>
             </w:r>
           </w:p>
         </w:tc>
@@ -2194,7 +2169,7 @@
 </file>
 
 <file path=word/styles.xml><?xml version="1.0" encoding="utf-8"?>
-<w:styles xmlns:mc="http://schemas.openxmlformats.org/markup-compatibility/2006" xmlns:r="http://schemas.openxmlformats.org/officeDocument/2006/relationships" xmlns:w="http://schemas.openxmlformats.org/wordprocessingml/2006/main" xmlns:w14="http://schemas.microsoft.com/office/word/2010/wordml" xmlns:w15="http://schemas.microsoft.com/office/word/2012/wordml" xmlns:w16cex="http://schemas.microsoft.com/office/word/2018/wordml/cex" xmlns:w16cid="http://schemas.microsoft.com/office/word/2016/wordml/cid" xmlns:w16="http://schemas.microsoft.com/office/word/2018/wordml" xmlns:w16sdtdh="http://schemas.microsoft.com/office/word/2020/wordml/sdtdatahash" xmlns:w16se="http://schemas.microsoft.com/office/word/2015/wordml/symex" mc:Ignorable="w14 w15 w16se w16cid w16 w16cex w16sdtdh">
+<w:styles xmlns:mc="http://schemas.openxmlformats.org/markup-compatibility/2006" xmlns:r="http://schemas.openxmlformats.org/officeDocument/2006/relationships" xmlns:w="http://schemas.openxmlformats.org/wordprocessingml/2006/main" xmlns:w14="http://schemas.microsoft.com/office/word/2010/wordml" xmlns:w15="http://schemas.microsoft.com/office/word/2012/wordml" xmlns:w16cex="http://schemas.microsoft.com/office/word/2018/wordml/cex" xmlns:w16cid="http://schemas.microsoft.com/office/word/2016/wordml/cid" xmlns:w16="http://schemas.microsoft.com/office/word/2018/wordml" xmlns:w16du="http://schemas.microsoft.com/office/word/2023/wordml/word16du" xmlns:w16sdtdh="http://schemas.microsoft.com/office/word/2020/wordml/sdtdatahash" xmlns:w16se="http://schemas.microsoft.com/office/word/2015/wordml/symex" mc:Ignorable="w14 w15 w16se w16cid w16 w16cex w16sdtdh w16du">
   <w:docDefaults>
     <w:rPrDefault>
       <w:rPr>
@@ -2632,7 +2607,7 @@
 </file>
 
 <file path=word/glossary/document.xml><?xml version="1.0" encoding="utf-8"?>
-<w:glossaryDocument xmlns:wpc="http://schemas.microsoft.com/office/word/2010/wordprocessingCanvas" xmlns:cx="http://schemas.microsoft.com/office/drawing/2014/chartex" xmlns:cx1="http://schemas.microsoft.com/office/drawing/2015/9/8/chartex" xmlns:cx2="http://schemas.microsoft.com/office/drawing/2015/10/21/chartex" xmlns:cx3="http://schemas.microsoft.com/office/drawing/2016/5/9/chartex" xmlns:cx4="http://schemas.microsoft.com/office/drawing/2016/5/10/chartex" xmlns:cx5="http://schemas.microsoft.com/office/drawing/2016/5/11/chartex" xmlns:cx6="http://schemas.microsoft.com/office/drawing/2016/5/12/chartex" xmlns:cx7="http://schemas.microsoft.com/office/drawing/2016/5/13/chartex" xmlns:cx8="http://schemas.microsoft.com/office/drawing/2016/5/14/chartex" xmlns:mc="http://schemas.openxmlformats.org/markup-compatibility/2006" xmlns:aink="http://schemas.microsoft.com/office/drawing/2016/ink" xmlns:am3d="http://schemas.microsoft.com/office/drawing/2017/model3d" xmlns:o="urn:schemas-microsoft-com:office:office" xmlns:oel="http://schemas.microsoft.com/office/2019/extlst" xmlns:r="http://schemas.openxmlformats.org/officeDocument/2006/relationships" xmlns:m="http://schemas.openxmlformats.org/officeDocument/2006/math" xmlns:v="urn:schemas-microsoft-com:vml" xmlns:wp14="http://schemas.microsoft.com/office/word/2010/wordprocessingDrawing" xmlns:wp="http://schemas.openxmlformats.org/drawingml/2006/wordprocessingDrawing" xmlns:w10="urn:schemas-microsoft-com:office:word" xmlns:w="http://schemas.openxmlformats.org/wordprocessingml/2006/main" xmlns:w14="http://schemas.microsoft.com/office/word/2010/wordml" xmlns:w15="http://schemas.microsoft.com/office/word/2012/wordml" xmlns:w16cex="http://schemas.microsoft.com/office/word/2018/wordml/cex" xmlns:w16cid="http://schemas.microsoft.com/office/word/2016/wordml/cid" xmlns:w16="http://schemas.microsoft.com/office/word/2018/wordml" xmlns:w16sdtdh="http://schemas.microsoft.com/office/word/2020/wordml/sdtdatahash" xmlns:w16se="http://schemas.microsoft.com/office/word/2015/wordml/symex" xmlns:wpg="http://schemas.microsoft.com/office/word/2010/wordprocessingGroup" xmlns:wpi="http://schemas.microsoft.com/office/word/2010/wordprocessingInk" xmlns:wne="http://schemas.microsoft.com/office/word/2006/wordml" xmlns:wps="http://schemas.microsoft.com/office/word/2010/wordprocessingShape" mc:Ignorable="w14 w15 w16se w16cid w16 w16cex w16sdtdh wp14">
+<w:glossaryDocument xmlns:wpc="http://schemas.microsoft.com/office/word/2010/wordprocessingCanvas" xmlns:cx="http://schemas.microsoft.com/office/drawing/2014/chartex" xmlns:cx1="http://schemas.microsoft.com/office/drawing/2015/9/8/chartex" xmlns:cx2="http://schemas.microsoft.com/office/drawing/2015/10/21/chartex" xmlns:cx3="http://schemas.microsoft.com/office/drawing/2016/5/9/chartex" xmlns:cx4="http://schemas.microsoft.com/office/drawing/2016/5/10/chartex" xmlns:cx5="http://schemas.microsoft.com/office/drawing/2016/5/11/chartex" xmlns:cx6="http://schemas.microsoft.com/office/drawing/2016/5/12/chartex" xmlns:cx7="http://schemas.microsoft.com/office/drawing/2016/5/13/chartex" xmlns:cx8="http://schemas.microsoft.com/office/drawing/2016/5/14/chartex" xmlns:mc="http://schemas.openxmlformats.org/markup-compatibility/2006" xmlns:aink="http://schemas.microsoft.com/office/drawing/2016/ink" xmlns:am3d="http://schemas.microsoft.com/office/drawing/2017/model3d" xmlns:o="urn:schemas-microsoft-com:office:office" xmlns:oel="http://schemas.microsoft.com/office/2019/extlst" xmlns:r="http://schemas.openxmlformats.org/officeDocument/2006/relationships" xmlns:m="http://schemas.openxmlformats.org/officeDocument/2006/math" xmlns:v="urn:schemas-microsoft-com:vml" xmlns:wp14="http://schemas.microsoft.com/office/word/2010/wordprocessingDrawing" xmlns:wp="http://schemas.openxmlformats.org/drawingml/2006/wordprocessingDrawing" xmlns:w10="urn:schemas-microsoft-com:office:word" xmlns:w="http://schemas.openxmlformats.org/wordprocessingml/2006/main" xmlns:w14="http://schemas.microsoft.com/office/word/2010/wordml" xmlns:w15="http://schemas.microsoft.com/office/word/2012/wordml" xmlns:w16cex="http://schemas.microsoft.com/office/word/2018/wordml/cex" xmlns:w16cid="http://schemas.microsoft.com/office/word/2016/wordml/cid" xmlns:w16="http://schemas.microsoft.com/office/word/2018/wordml" xmlns:w16du="http://schemas.microsoft.com/office/word/2023/wordml/word16du" xmlns:w16sdtdh="http://schemas.microsoft.com/office/word/2020/wordml/sdtdatahash" xmlns:w16se="http://schemas.microsoft.com/office/word/2015/wordml/symex" xmlns:wpg="http://schemas.microsoft.com/office/word/2010/wordprocessingGroup" xmlns:wpi="http://schemas.microsoft.com/office/word/2010/wordprocessingInk" xmlns:wne="http://schemas.microsoft.com/office/word/2006/wordml" xmlns:wps="http://schemas.microsoft.com/office/word/2010/wordprocessingShape" mc:Ignorable="w14 w15 w16se w16cid w16 w16cex w16sdtdh w16du wp14">
   <w:docParts>
     <w:docPart>
       <w:docPartPr>
@@ -2669,7 +2644,7 @@
 </file>
 
 <file path=word/glossary/fontTable.xml><?xml version="1.0" encoding="utf-8"?>
-<w:fonts xmlns:mc="http://schemas.openxmlformats.org/markup-compatibility/2006" xmlns:r="http://schemas.openxmlformats.org/officeDocument/2006/relationships" xmlns:w="http://schemas.openxmlformats.org/wordprocessingml/2006/main" xmlns:w14="http://schemas.microsoft.com/office/word/2010/wordml" xmlns:w15="http://schemas.microsoft.com/office/word/2012/wordml" xmlns:w16cex="http://schemas.microsoft.com/office/word/2018/wordml/cex" xmlns:w16cid="http://schemas.microsoft.com/office/word/2016/wordml/cid" xmlns:w16="http://schemas.microsoft.com/office/word/2018/wordml" xmlns:w16sdtdh="http://schemas.microsoft.com/office/word/2020/wordml/sdtdatahash" xmlns:w16se="http://schemas.microsoft.com/office/word/2015/wordml/symex" mc:Ignorable="w14 w15 w16se w16cid w16 w16cex w16sdtdh">
+<w:fonts xmlns:mc="http://schemas.openxmlformats.org/markup-compatibility/2006" xmlns:r="http://schemas.openxmlformats.org/officeDocument/2006/relationships" xmlns:w="http://schemas.openxmlformats.org/wordprocessingml/2006/main" xmlns:w14="http://schemas.microsoft.com/office/word/2010/wordml" xmlns:w15="http://schemas.microsoft.com/office/word/2012/wordml" xmlns:w16cex="http://schemas.microsoft.com/office/word/2018/wordml/cex" xmlns:w16cid="http://schemas.microsoft.com/office/word/2016/wordml/cid" xmlns:w16="http://schemas.microsoft.com/office/word/2018/wordml" xmlns:w16du="http://schemas.microsoft.com/office/word/2023/wordml/word16du" xmlns:w16sdtdh="http://schemas.microsoft.com/office/word/2020/wordml/sdtdatahash" xmlns:w16se="http://schemas.microsoft.com/office/word/2015/wordml/symex" mc:Ignorable="w14 w15 w16se w16cid w16 w16cex w16sdtdh w16du">
   <w:font w:name="Calibri">
     <w:panose1 w:val="020F0502020204030204"/>
     <w:charset w:val="00"/>
@@ -2714,7 +2689,7 @@
 </file>
 
 <file path=word/glossary/settings.xml><?xml version="1.0" encoding="utf-8"?>
-<w:settings xmlns:mc="http://schemas.openxmlformats.org/markup-compatibility/2006" xmlns:o="urn:schemas-microsoft-com:office:office" xmlns:r="http://schemas.openxmlformats.org/officeDocument/2006/relationships" xmlns:m="http://schemas.openxmlformats.org/officeDocument/2006/math" xmlns:v="urn:schemas-microsoft-com:vml" xmlns:w10="urn:schemas-microsoft-com:office:word" xmlns:w="http://schemas.openxmlformats.org/wordprocessingml/2006/main" xmlns:w14="http://schemas.microsoft.com/office/word/2010/wordml" xmlns:w15="http://schemas.microsoft.com/office/word/2012/wordml" xmlns:w16cex="http://schemas.microsoft.com/office/word/2018/wordml/cex" xmlns:w16cid="http://schemas.microsoft.com/office/word/2016/wordml/cid" xmlns:w16="http://schemas.microsoft.com/office/word/2018/wordml" xmlns:w16sdtdh="http://schemas.microsoft.com/office/word/2020/wordml/sdtdatahash" xmlns:w16se="http://schemas.microsoft.com/office/word/2015/wordml/symex" xmlns:sl="http://schemas.openxmlformats.org/schemaLibrary/2006/main" mc:Ignorable="w14 w15 w16se w16cid w16 w16cex w16sdtdh">
+<w:settings xmlns:mc="http://schemas.openxmlformats.org/markup-compatibility/2006" xmlns:o="urn:schemas-microsoft-com:office:office" xmlns:r="http://schemas.openxmlformats.org/officeDocument/2006/relationships" xmlns:m="http://schemas.openxmlformats.org/officeDocument/2006/math" xmlns:v="urn:schemas-microsoft-com:vml" xmlns:w10="urn:schemas-microsoft-com:office:word" xmlns:w="http://schemas.openxmlformats.org/wordprocessingml/2006/main" xmlns:w14="http://schemas.microsoft.com/office/word/2010/wordml" xmlns:w15="http://schemas.microsoft.com/office/word/2012/wordml" xmlns:w16cex="http://schemas.microsoft.com/office/word/2018/wordml/cex" xmlns:w16cid="http://schemas.microsoft.com/office/word/2016/wordml/cid" xmlns:w16="http://schemas.microsoft.com/office/word/2018/wordml" xmlns:w16du="http://schemas.microsoft.com/office/word/2023/wordml/word16du" xmlns:w16sdtdh="http://schemas.microsoft.com/office/word/2020/wordml/sdtdatahash" xmlns:w16se="http://schemas.microsoft.com/office/word/2015/wordml/symex" xmlns:sl="http://schemas.openxmlformats.org/schemaLibrary/2006/main" mc:Ignorable="w14 w15 w16se w16cid w16 w16cex w16sdtdh w16du">
   <w:view w:val="normal"/>
   <w:defaultTabStop w:val="720"/>
   <w:characterSpacingControl w:val="doNotCompress"/>
@@ -2764,7 +2739,7 @@
 </file>
 
 <file path=word/glossary/styles.xml><?xml version="1.0" encoding="utf-8"?>
-<w:styles xmlns:mc="http://schemas.openxmlformats.org/markup-compatibility/2006" xmlns:r="http://schemas.openxmlformats.org/officeDocument/2006/relationships" xmlns:w="http://schemas.openxmlformats.org/wordprocessingml/2006/main" xmlns:w14="http://schemas.microsoft.com/office/word/2010/wordml" xmlns:w15="http://schemas.microsoft.com/office/word/2012/wordml" xmlns:w16cex="http://schemas.microsoft.com/office/word/2018/wordml/cex" xmlns:w16cid="http://schemas.microsoft.com/office/word/2016/wordml/cid" xmlns:w16="http://schemas.microsoft.com/office/word/2018/wordml" xmlns:w16sdtdh="http://schemas.microsoft.com/office/word/2020/wordml/sdtdatahash" xmlns:w16se="http://schemas.microsoft.com/office/word/2015/wordml/symex" mc:Ignorable="w14 w15 w16se w16cid w16 w16cex w16sdtdh">
+<w:styles xmlns:mc="http://schemas.openxmlformats.org/markup-compatibility/2006" xmlns:r="http://schemas.openxmlformats.org/officeDocument/2006/relationships" xmlns:w="http://schemas.openxmlformats.org/wordprocessingml/2006/main" xmlns:w14="http://schemas.microsoft.com/office/word/2010/wordml" xmlns:w15="http://schemas.microsoft.com/office/word/2012/wordml" xmlns:w16cex="http://schemas.microsoft.com/office/word/2018/wordml/cex" xmlns:w16cid="http://schemas.microsoft.com/office/word/2016/wordml/cid" xmlns:w16="http://schemas.microsoft.com/office/word/2018/wordml" xmlns:w16du="http://schemas.microsoft.com/office/word/2023/wordml/word16du" xmlns:w16sdtdh="http://schemas.microsoft.com/office/word/2020/wordml/sdtdatahash" xmlns:w16se="http://schemas.microsoft.com/office/word/2015/wordml/symex" mc:Ignorable="w14 w15 w16se w16cid w16 w16cex w16sdtdh w16du">
   <w:docDefaults>
     <w:rPrDefault>
       <w:rPr>
@@ -3207,7 +3182,7 @@
 </file>
 
 <file path=word/glossary/webSettings.xml><?xml version="1.0" encoding="utf-8"?>
-<w:webSettings xmlns:mc="http://schemas.openxmlformats.org/markup-compatibility/2006" xmlns:r="http://schemas.openxmlformats.org/officeDocument/2006/relationships" xmlns:w="http://schemas.openxmlformats.org/wordprocessingml/2006/main" xmlns:w14="http://schemas.microsoft.com/office/word/2010/wordml" xmlns:w15="http://schemas.microsoft.com/office/word/2012/wordml" xmlns:w16cex="http://schemas.microsoft.com/office/word/2018/wordml/cex" xmlns:w16cid="http://schemas.microsoft.com/office/word/2016/wordml/cid" xmlns:w16="http://schemas.microsoft.com/office/word/2018/wordml" xmlns:w16sdtdh="http://schemas.microsoft.com/office/word/2020/wordml/sdtdatahash" xmlns:w16se="http://schemas.microsoft.com/office/word/2015/wordml/symex" mc:Ignorable="w14 w15 w16se w16cid w16 w16cex w16sdtdh">
+<w:webSettings xmlns:mc="http://schemas.openxmlformats.org/markup-compatibility/2006" xmlns:r="http://schemas.openxmlformats.org/officeDocument/2006/relationships" xmlns:w="http://schemas.openxmlformats.org/wordprocessingml/2006/main" xmlns:w14="http://schemas.microsoft.com/office/word/2010/wordml" xmlns:w15="http://schemas.microsoft.com/office/word/2012/wordml" xmlns:w16cex="http://schemas.microsoft.com/office/word/2018/wordml/cex" xmlns:w16cid="http://schemas.microsoft.com/office/word/2016/wordml/cid" xmlns:w16="http://schemas.microsoft.com/office/word/2018/wordml" xmlns:w16du="http://schemas.microsoft.com/office/word/2023/wordml/word16du" xmlns:w16sdtdh="http://schemas.microsoft.com/office/word/2020/wordml/sdtdatahash" xmlns:w16se="http://schemas.microsoft.com/office/word/2015/wordml/symex" mc:Ignorable="w14 w15 w16se w16cid w16 w16cex w16sdtdh w16du">
   <w:optimizeForBrowser/>
   <w:allowPNG/>
 </w:webSettings>

</xml_diff>

<commit_message>
Phase out MS Word
</commit_message>
<xml_diff>
--- a/CellLineTEMP/2-05-25426$u-2932_cas9.docx
+++ b/CellLineTEMP/2-05-25426$u-2932_cas9.docx
@@ -128,19 +128,19 @@
                 <w:rFonts w:ascii="Times New Roman" w:hAnsi="Times New Roman"/>
                 <w:b/>
                 <w:color w:val="FF0000"/>
-                <w:spacing w:val="4"/>
+                <w:spacing w:val="8"/>
                 <w:w w:val="98"/>
                 <w:sz w:val="20"/>
                 <w:szCs w:val="20"/>
               </w:rPr>
-              <w:t xml:space="preserve"> DSMZ </w:t>
-            </w:r>
-            <w:r>
-              <w:rPr>
-                <w:rFonts w:ascii="Times New Roman" w:hAnsi="Times New Roman"/>
-                <w:b/>
-                <w:color w:val="000000"/>
-                <w:spacing w:val="4"/>
+              <w:t xml:space="preserve"> COG </w:t>
+            </w:r>
+            <w:r>
+              <w:rPr>
+                <w:rFonts w:ascii="Times New Roman" w:hAnsi="Times New Roman"/>
+                <w:b/>
+                <w:color w:val="000000"/>
+                <w:spacing w:val="8"/>
                 <w:w w:val="98"/>
                 <w:sz w:val="20"/>
                 <w:szCs w:val="20"/>
@@ -152,7 +152,7 @@
                 <w:rFonts w:ascii="Times New Roman" w:hAnsi="Times New Roman"/>
                 <w:b/>
                 <w:color w:val="000000"/>
-                <w:spacing w:val="5"/>
+                <w:spacing w:val="24"/>
                 <w:w w:val="98"/>
                 <w:sz w:val="20"/>
                 <w:szCs w:val="20"/>
@@ -178,12 +178,16 @@
             </w:pPr>
             <w:r>
               <w:rPr>
-                <w:spacing w:val="33"/>
-              </w:rPr>
-              <w:t> U-293</w:t>
-            </w:r>
-            <w:r>
-              <w:t>2</w:t>
+                <w:w w:val="74"/>
+              </w:rPr>
+              <w:t> TX-OV-098</w:t>
+            </w:r>
+            <w:r>
+              <w:rPr>
+                <w:spacing w:val="9"/>
+                <w:w w:val="74"/>
+              </w:rPr>
+              <w:t>h</w:t>
             </w:r>
           </w:p>
         </w:tc>
@@ -264,19 +268,19 @@
                 <w:rFonts w:ascii="Times New Roman" w:hAnsi="Times New Roman"/>
                 <w:b/>
                 <w:color w:val="FF0000"/>
-                <w:spacing w:val="4"/>
+                <w:spacing w:val="8"/>
                 <w:w w:val="94"/>
                 <w:sz w:val="20"/>
                 <w:szCs w:val="20"/>
               </w:rPr>
-              <w:t xml:space="preserve"> DSMZ </w:t>
-            </w:r>
-            <w:r>
-              <w:rPr>
-                <w:rFonts w:ascii="Times New Roman" w:hAnsi="Times New Roman"/>
-                <w:b/>
-                <w:color w:val="000000"/>
-                <w:spacing w:val="4"/>
+              <w:t xml:space="preserve"> COG </w:t>
+            </w:r>
+            <w:r>
+              <w:rPr>
+                <w:rFonts w:ascii="Times New Roman" w:hAnsi="Times New Roman"/>
+                <w:b/>
+                <w:color w:val="000000"/>
+                <w:spacing w:val="8"/>
                 <w:w w:val="94"/>
                 <w:sz w:val="20"/>
                 <w:szCs w:val="20"/>
@@ -288,7 +292,7 @@
                 <w:rFonts w:ascii="Times New Roman" w:hAnsi="Times New Roman"/>
                 <w:b/>
                 <w:color w:val="000000"/>
-                <w:spacing w:val="5"/>
+                <w:spacing w:val="10"/>
                 <w:w w:val="94"/>
                 <w:sz w:val="20"/>
                 <w:szCs w:val="20"/>
@@ -313,7 +317,7 @@
               </w:rPr>
             </w:pPr>
             <w:r>
-              <w:t> ACC-633</w:t>
+              <w:t> </w:t>
             </w:r>
           </w:p>
         </w:tc>
@@ -463,7 +467,7 @@
                 <w:sz w:val="20"/>
                 <w:szCs w:val="20"/>
               </w:rPr>
-              <w:t> DSMZ</w:t>
+              <w:t> COG</w:t>
             </w:r>
             <w:r>
               <w:rPr>
@@ -717,19 +721,19 @@
                 <w:rFonts w:ascii="Times New Roman" w:hAnsi="Times New Roman"/>
                 <w:b/>
                 <w:color w:val="000000"/>
-                <w:spacing w:val="3"/>
+                <w:spacing w:val="8"/>
                 <w:w w:val="93"/>
                 <w:sz w:val="16"/>
                 <w:szCs w:val="16"/>
               </w:rPr>
-              <w:t> DSMZ Best Match Profil</w:t>
-            </w:r>
-            <w:r>
-              <w:rPr>
-                <w:rFonts w:ascii="Times New Roman" w:hAnsi="Times New Roman"/>
-                <w:b/>
-                <w:color w:val="000000"/>
-                <w:spacing w:val="19"/>
+              <w:t> COG Best Match Profil</w:t>
+            </w:r>
+            <w:r>
+              <w:rPr>
+                <w:rFonts w:ascii="Times New Roman" w:hAnsi="Times New Roman"/>
+                <w:b/>
+                <w:color w:val="000000"/>
+                <w:spacing w:val="3"/>
                 <w:w w:val="93"/>
                 <w:sz w:val="16"/>
                 <w:szCs w:val="16"/>
@@ -846,7 +850,7 @@
               <w:rPr>
                 <w:color w:val="FF0000"/>
               </w:rPr>
-              <w:t>12</w:t>
+              <w:t>13</w:t>
             </w:r>
             <w:r>
               <w:t> </w:t>
@@ -958,7 +962,7 @@
               <w:rPr>
                 <w:color w:val="FF0000"/>
               </w:rPr>
-              <w:t>11</w:t>
+              <w:t>13</w:t>
             </w:r>
             <w:r>
               <w:t> </w:t>
@@ -1070,21 +1074,6 @@
               </w:rPr>
             </w:pPr>
             <w:r>
-              <w:rPr>
-                <w:color w:val="FF0000"/>
-              </w:rPr>
-              <w:t>9</w:t>
-            </w:r>
-            <w:r>
-              <w:t>,</w:t>
-            </w:r>
-            <w:r>
-              <w:rPr>
-                <w:color w:val="FF0000"/>
-              </w:rPr>
-              <w:t>13</w:t>
-            </w:r>
-            <w:r>
               <w:t> </w:t>
             </w:r>
           </w:p>
@@ -1197,6 +1186,15 @@
               <w:rPr>
                 <w:color w:val="FF0000"/>
               </w:rPr>
+              <w:t>11</w:t>
+            </w:r>
+            <w:r>
+              <w:t>,</w:t>
+            </w:r>
+            <w:r>
+              <w:rPr>
+                <w:color w:val="FF0000"/>
+              </w:rPr>
               <w:t>12</w:t>
             </w:r>
             <w:r>
@@ -1315,15 +1313,6 @@
               <w:rPr>
                 <w:color w:val="FF0000"/>
               </w:rPr>
-              <w:t>14</w:t>
-            </w:r>
-            <w:r>
-              <w:t>,</w:t>
-            </w:r>
-            <w:r>
-              <w:rPr>
-                <w:color w:val="FF0000"/>
-              </w:rPr>
               <w:t>17</w:t>
             </w:r>
             <w:r>
@@ -1663,16 +1652,16 @@
               <w:rPr>
                 <w:color w:val="FF0000"/>
               </w:rPr>
+              <w:t>8</w:t>
+            </w:r>
+            <w:r>
+              <w:t>,</w:t>
+            </w:r>
+            <w:r>
+              <w:rPr>
+                <w:color w:val="FF0000"/>
+              </w:rPr>
               <w:t>11</w:t>
-            </w:r>
-            <w:r>
-              <w:t>,</w:t>
-            </w:r>
-            <w:r>
-              <w:rPr>
-                <w:color w:val="FF0000"/>
-              </w:rPr>
-              <w:t>12</w:t>
             </w:r>
             <w:r>
               <w:t> </w:t>
@@ -1784,21 +1773,6 @@
               </w:rPr>
             </w:pPr>
             <w:r>
-              <w:rPr>
-                <w:color w:val="FF0000"/>
-              </w:rPr>
-              <w:t>10</w:t>
-            </w:r>
-            <w:r>
-              <w:t>,</w:t>
-            </w:r>
-            <w:r>
-              <w:rPr>
-                <w:color w:val="FF0000"/>
-              </w:rPr>
-              <w:t>12</w:t>
-            </w:r>
-            <w:r>
               <w:t> </w:t>
             </w:r>
           </w:p>
@@ -1907,6 +1881,12 @@
                 <w:rFonts w:asciiTheme="minorHAnsi" w:hAnsiTheme="minorHAnsi" w:cstheme="minorHAnsi"/>
               </w:rPr>
             </w:pPr>
+            <w:r>
+              <w:rPr>
+                <w:color w:val="FF0000"/>
+              </w:rPr>
+              <w:t>30</w:t>
+            </w:r>
             <w:r>
               <w:t> </w:t>
             </w:r>

</xml_diff>